<commit_message>
Prueba con yaml exportado
</commit_message>
<xml_diff>
--- a/Jenkins Docker_v1.0.docx
+++ b/Jenkins Docker_v1.0.docx
@@ -786,104 +786,86 @@
           <w:rFonts w:ascii="Consolas" w:hAnsi="Consolas" w:cs="Courier New"/>
           <w:sz w:val="20"/>
           <w:szCs w:val="20"/>
-        </w:rPr>
-      </w:pPr>
-      <w:r>
-        <w:rPr>
-          <w:rFonts w:ascii="Consolas" w:hAnsi="Consolas" w:cs="Courier New"/>
-          <w:sz w:val="20"/>
-          <w:szCs w:val="20"/>
-        </w:rPr>
-        <w:t xml:space="preserve">cd </w:t>
-      </w:r>
-      <w:r>
-        <w:rPr>
-          <w:rFonts w:ascii="Consolas" w:hAnsi="Consolas" w:cs="Courier New"/>
-          <w:sz w:val="20"/>
-          <w:szCs w:val="20"/>
+          <w:lang w:val="en-US"/>
+        </w:rPr>
+      </w:pPr>
+      <w:bookmarkStart w:id="0" w:name="_GoBack"/>
+      <w:proofErr w:type="spellStart"/>
+      <w:r>
+        <w:rPr>
+          <w:rFonts w:ascii="Consolas" w:hAnsi="Consolas" w:cs="Courier New"/>
+          <w:sz w:val="20"/>
+          <w:szCs w:val="20"/>
+          <w:lang w:val="en-US"/>
+        </w:rPr>
+        <w:t>docker</w:t>
+      </w:r>
+      <w:proofErr w:type="spellEnd"/>
+      <w:r>
+        <w:rPr>
+          <w:rFonts w:ascii="Consolas" w:hAnsi="Consolas" w:cs="Courier New"/>
+          <w:sz w:val="20"/>
+          <w:szCs w:val="20"/>
+          <w:lang w:val="en-US"/>
+        </w:rPr>
+        <w:t xml:space="preserve">-compose -f </w:t>
+      </w:r>
+      <w:r>
+        <w:rPr>
+          <w:rFonts w:ascii="Consolas" w:hAnsi="Consolas" w:cs="Courier New"/>
+          <w:sz w:val="20"/>
+          <w:szCs w:val="20"/>
+          <w:lang w:val="en-US"/>
         </w:rPr>
         <w:t>C:\ADOLFO\dev\github\jenkins-mutua-docker-config</w:t>
       </w:r>
+      <w:r>
+        <w:rPr>
+          <w:rFonts w:ascii="Consolas" w:hAnsi="Consolas" w:cs="Courier New"/>
+          <w:sz w:val="20"/>
+          <w:szCs w:val="20"/>
+          <w:lang w:val="en-US"/>
+        </w:rPr>
+        <w:t>\</w:t>
+      </w:r>
+      <w:r>
+        <w:rPr>
+          <w:rFonts w:ascii="Consolas" w:hAnsi="Consolas" w:cs="Courier New"/>
+          <w:sz w:val="20"/>
+          <w:szCs w:val="20"/>
+          <w:lang w:val="en-US"/>
+        </w:rPr>
+        <w:t>docker-compose.yml up</w:t>
+      </w:r>
+      <w:bookmarkEnd w:id="0"/>
     </w:p>
     <w:p>
       <w:pPr>
-        <w:rPr>
-          <w:rFonts w:ascii="Consolas" w:hAnsi="Consolas" w:cs="Courier New"/>
-          <w:sz w:val="20"/>
-          <w:szCs w:val="20"/>
-          <w:lang w:val="en-US"/>
-        </w:rPr>
-      </w:pPr>
-      <w:proofErr w:type="spellStart"/>
-      <w:r>
-        <w:rPr>
-          <w:rFonts w:ascii="Consolas" w:hAnsi="Consolas" w:cs="Courier New"/>
-          <w:sz w:val="20"/>
-          <w:szCs w:val="20"/>
-          <w:lang w:val="en-US"/>
-        </w:rPr>
-        <w:t>docker</w:t>
-      </w:r>
-      <w:proofErr w:type="spellEnd"/>
-      <w:r>
-        <w:rPr>
-          <w:rFonts w:ascii="Consolas" w:hAnsi="Consolas" w:cs="Courier New"/>
-          <w:sz w:val="20"/>
-          <w:szCs w:val="20"/>
-          <w:lang w:val="en-US"/>
-        </w:rPr>
-        <w:t xml:space="preserve">-compose -f </w:t>
-      </w:r>
-      <w:proofErr w:type="spellStart"/>
-      <w:r>
-        <w:rPr>
-          <w:rFonts w:ascii="Consolas" w:hAnsi="Consolas" w:cs="Courier New"/>
-          <w:sz w:val="20"/>
-          <w:szCs w:val="20"/>
-          <w:lang w:val="en-US"/>
-        </w:rPr>
-        <w:t>docker-compose.yml</w:t>
-      </w:r>
-      <w:proofErr w:type="spellEnd"/>
-      <w:r>
-        <w:rPr>
-          <w:rFonts w:ascii="Consolas" w:hAnsi="Consolas" w:cs="Courier New"/>
-          <w:sz w:val="20"/>
-          <w:szCs w:val="20"/>
-          <w:lang w:val="en-US"/>
-        </w:rPr>
-        <w:t xml:space="preserve"> up</w:t>
-      </w:r>
+        <w:pStyle w:val="Ttulo1"/>
+        <w:spacing w:after="120"/>
+      </w:pPr>
+      <w:r>
+        <w:t xml:space="preserve">Gestión de contenedores </w:t>
+      </w:r>
+      <w:proofErr w:type="spellStart"/>
+      <w:r>
+        <w:t>Docker</w:t>
+      </w:r>
+      <w:r>
+        <w:t>s</w:t>
+      </w:r>
+      <w:proofErr w:type="spellEnd"/>
+      <w:r>
+        <w:t xml:space="preserve"> con </w:t>
+      </w:r>
+      <w:proofErr w:type="spellStart"/>
+      <w:r>
+        <w:t>Portainer</w:t>
+      </w:r>
+      <w:proofErr w:type="spellEnd"/>
     </w:p>
     <w:p>
       <w:pPr>
-        <w:pStyle w:val="Ttulo1"/>
-        <w:spacing w:after="120"/>
-      </w:pPr>
-      <w:bookmarkStart w:id="0" w:name="_GoBack"/>
-      <w:bookmarkEnd w:id="0"/>
-      <w:r>
-        <w:t xml:space="preserve">Gestión de contenedores </w:t>
-      </w:r>
-      <w:proofErr w:type="spellStart"/>
-      <w:r>
-        <w:t>Docker</w:t>
-      </w:r>
-      <w:r>
-        <w:t>s</w:t>
-      </w:r>
-      <w:proofErr w:type="spellEnd"/>
-      <w:r>
-        <w:t xml:space="preserve"> con </w:t>
-      </w:r>
-      <w:proofErr w:type="spellStart"/>
-      <w:r>
-        <w:t>Portainer</w:t>
-      </w:r>
-      <w:proofErr w:type="spellEnd"/>
-    </w:p>
-    <w:p>
-      <w:pPr>
         <w:rPr>
           <w:i/>
         </w:rPr>
@@ -892,33 +874,21 @@
         <w:rPr>
           <w:i/>
         </w:rPr>
-        <w:t xml:space="preserve">Nota: </w:t>
-      </w:r>
+        <w:t xml:space="preserve">Nota: la imagen </w:t>
+      </w:r>
+      <w:proofErr w:type="spellStart"/>
       <w:r>
         <w:rPr>
           <w:i/>
         </w:rPr>
-        <w:t xml:space="preserve">la imagen </w:t>
-      </w:r>
-      <w:proofErr w:type="spellStart"/>
+        <w:t>portainer</w:t>
+      </w:r>
+      <w:proofErr w:type="spellEnd"/>
       <w:r>
         <w:rPr>
           <w:i/>
         </w:rPr>
-        <w:t>portainer</w:t>
-      </w:r>
-      <w:proofErr w:type="spellEnd"/>
-      <w:r>
-        <w:rPr>
-          <w:i/>
-        </w:rPr>
-        <w:t xml:space="preserve"> está deprecada, </w:t>
-      </w:r>
-      <w:r>
-        <w:rPr>
-          <w:i/>
-        </w:rPr>
-        <w:t xml:space="preserve">habría que usar la </w:t>
+        <w:t xml:space="preserve"> está deprecada, habría que usar la </w:t>
       </w:r>
       <w:proofErr w:type="spellStart"/>
       <w:r>

</xml_diff>